<commit_message>
docs: Add frames & magic-square assignment
</commit_message>
<xml_diff>
--- a/Assignments/Theory-Assignments/Magic Squares.docx
+++ b/Assignments/Theory-Assignments/Magic Squares.docx
@@ -15,6 +15,7 @@
           <w:docPartUnique/>
         </w:docPartObj>
       </w:sdtPr>
+      <w:sdtEndPr/>
       <w:sdtContent>
         <w:p>
           <w:pPr>
@@ -129,6 +130,7 @@
                               <w:dataBinding w:prefixMappings="xmlns:ns0='http://purl.org/dc/elements/1.1/' xmlns:ns1='http://schemas.openxmlformats.org/package/2006/metadata/core-properties' " w:xpath="/ns1:coreProperties[1]/ns0:title[1]" w:storeItemID="{6C3C8BC8-F283-45AE-878A-BAB7291924A1}"/>
                               <w:text/>
                             </w:sdtPr>
+                            <w:sdtEndPr/>
                             <w:sdtContent>
                               <w:p>
                                 <w:pPr>
@@ -167,6 +169,7 @@
                               <w:dataBinding w:prefixMappings="xmlns:ns0='http://purl.org/dc/elements/1.1/' xmlns:ns1='http://schemas.openxmlformats.org/package/2006/metadata/core-properties' " w:xpath="/ns1:coreProperties[1]/ns0:subject[1]" w:storeItemID="{6C3C8BC8-F283-45AE-878A-BAB7291924A1}"/>
                               <w:text/>
                             </w:sdtPr>
+                            <w:sdtEndPr/>
                             <w:sdtContent>
                               <w:p>
                                 <w:pPr>
@@ -206,6 +209,7 @@
                               <w:dataBinding w:prefixMappings="xmlns:ns0='http://purl.org/dc/elements/1.1/' xmlns:ns1='http://schemas.openxmlformats.org/package/2006/metadata/core-properties' " w:xpath="/ns1:coreProperties[1]/ns0:creator[1]" w:storeItemID="{6C3C8BC8-F283-45AE-878A-BAB7291924A1}"/>
                               <w:text/>
                             </w:sdtPr>
+                            <w:sdtEndPr/>
                             <w:sdtContent>
                               <w:p>
                                 <w:pPr>
@@ -242,6 +246,7 @@
                                 <w:dataBinding w:prefixMappings="xmlns:ns0='http://purl.org/dc/elements/1.1/' xmlns:ns1='http://schemas.openxmlformats.org/package/2006/metadata/core-properties' " w:xpath="/ns1:coreProperties[1]/ns1:category[1]" w:storeItemID="{6C3C8BC8-F283-45AE-878A-BAB7291924A1}"/>
                                 <w:text/>
                               </w:sdtPr>
+                              <w:sdtEndPr/>
                               <w:sdtContent>
                                 <w:r>
                                   <w:rPr>
@@ -379,6 +384,18 @@
           </wp:anchor>
         </w:drawing>
       </w:r>
+    </w:p>
+    <w:p>
+      <w:pPr>
+        <w:pStyle w:val="ListParagraph"/>
+        <w:rPr>
+          <w:rFonts w:ascii="Times New Roman" w:hAnsi="Times New Roman" w:cs="Times New Roman"/>
+          <w:b/>
+          <w:bCs/>
+          <w:sz w:val="32"/>
+          <w:szCs w:val="32"/>
+        </w:rPr>
+      </w:pPr>
     </w:p>
     <w:p>
       <w:pPr>
@@ -2754,71 +2771,7 @@
           <w:sz w:val="32"/>
           <w:szCs w:val="32"/>
         </w:rPr>
-        <w:t xml:space="preserve">Divide the box from the middle with having </w:t>
-      </w:r>
-      <w:r>
-        <w:rPr>
-          <w:rFonts w:ascii="Times New Roman" w:hAnsi="Times New Roman" w:cs="Times New Roman"/>
-          <w:sz w:val="32"/>
-          <w:szCs w:val="32"/>
-        </w:rPr>
-        <w:t>4</w:t>
-      </w:r>
-      <w:r>
-        <w:rPr>
-          <w:rFonts w:ascii="Times New Roman" w:hAnsi="Times New Roman" w:cs="Times New Roman"/>
-          <w:sz w:val="32"/>
-          <w:szCs w:val="32"/>
-        </w:rPr>
-        <w:t>x</w:t>
-      </w:r>
-      <w:r>
-        <w:rPr>
-          <w:rFonts w:ascii="Times New Roman" w:hAnsi="Times New Roman" w:cs="Times New Roman"/>
-          <w:sz w:val="32"/>
-          <w:szCs w:val="32"/>
-        </w:rPr>
-        <w:t>4</w:t>
-      </w:r>
-      <w:r>
-        <w:rPr>
-          <w:rFonts w:ascii="Times New Roman" w:hAnsi="Times New Roman" w:cs="Times New Roman"/>
-          <w:sz w:val="32"/>
-          <w:szCs w:val="32"/>
-        </w:rPr>
-        <w:t xml:space="preserve"> boxes inside the </w:t>
-      </w:r>
-      <w:r>
-        <w:rPr>
-          <w:rFonts w:ascii="Times New Roman" w:hAnsi="Times New Roman" w:cs="Times New Roman"/>
-          <w:sz w:val="32"/>
-          <w:szCs w:val="32"/>
-        </w:rPr>
-        <w:t>8</w:t>
-      </w:r>
-      <w:r>
-        <w:rPr>
-          <w:rFonts w:ascii="Times New Roman" w:hAnsi="Times New Roman" w:cs="Times New Roman"/>
-          <w:sz w:val="32"/>
-          <w:szCs w:val="32"/>
-        </w:rPr>
-        <w:t>x</w:t>
-      </w:r>
-      <w:r>
-        <w:rPr>
-          <w:rFonts w:ascii="Times New Roman" w:hAnsi="Times New Roman" w:cs="Times New Roman"/>
-          <w:sz w:val="32"/>
-          <w:szCs w:val="32"/>
-        </w:rPr>
-        <w:t>8</w:t>
-      </w:r>
-      <w:r>
-        <w:rPr>
-          <w:rFonts w:ascii="Times New Roman" w:hAnsi="Times New Roman" w:cs="Times New Roman"/>
-          <w:sz w:val="32"/>
-          <w:szCs w:val="32"/>
-        </w:rPr>
-        <w:t xml:space="preserve"> box.</w:t>
+        <w:t>Divide the box from the middle with having 4x4 boxes inside the 8x8 box.</w:t>
       </w:r>
     </w:p>
     <w:p>
@@ -2929,15 +2882,7 @@
           <w:sz w:val="32"/>
           <w:szCs w:val="32"/>
         </w:rPr>
-        <w:t xml:space="preserve">out </w:t>
-      </w:r>
-      <w:r>
-        <w:rPr>
-          <w:rFonts w:ascii="Times New Roman" w:hAnsi="Times New Roman" w:cs="Times New Roman"/>
-          <w:sz w:val="32"/>
-          <w:szCs w:val="32"/>
-        </w:rPr>
-        <w:t>,</w:t>
+        <w:t>out ,</w:t>
       </w:r>
       <w:proofErr w:type="gramEnd"/>
       <w:r>
@@ -2946,15 +2891,7 @@
           <w:sz w:val="32"/>
           <w:szCs w:val="32"/>
         </w:rPr>
-        <w:t xml:space="preserve"> </w:t>
-      </w:r>
-      <w:r>
-        <w:rPr>
-          <w:rFonts w:ascii="Times New Roman" w:hAnsi="Times New Roman" w:cs="Times New Roman"/>
-          <w:sz w:val="32"/>
-          <w:szCs w:val="32"/>
-        </w:rPr>
-        <w:t>from left to right side.</w:t>
+        <w:t xml:space="preserve"> from left to right side.</w:t>
       </w:r>
     </w:p>
     <w:p>

</xml_diff>